<commit_message>
- Aufgabe 2 ergänzt
</commit_message>
<xml_diff>
--- a/Ex6_Aufgabe1_Patrick.docx
+++ b/Ex6_Aufgabe1_Patrick.docx
@@ -1,6 +1,6 @@
 
 <file path=word/document.xml><?xml version="1.0" encoding="utf-8"?>
-<w:document xmlns:ve="http://schemas.openxmlformats.org/markup-compatibility/2006" xmlns:o="urn:schemas-microsoft-com:office:office" xmlns:r="http://schemas.openxmlformats.org/officeDocument/2006/relationships" xmlns:m="http://schemas.openxmlformats.org/officeDocument/2006/math" xmlns:v="urn:schemas-microsoft-com:vml" xmlns:wp="http://schemas.openxmlformats.org/drawingml/2006/wordprocessingDrawing" xmlns:w10="urn:schemas-microsoft-com:office:word" xmlns:w="http://schemas.openxmlformats.org/wordprocessingml/2006/main" xmlns:wne="http://schemas.microsoft.com/office/word/2006/wordml">
+<w:document xmlns:wpc="http://schemas.microsoft.com/office/word/2010/wordprocessingCanvas" xmlns:mc="http://schemas.openxmlformats.org/markup-compatibility/2006" xmlns:o="urn:schemas-microsoft-com:office:office" xmlns:r="http://schemas.openxmlformats.org/officeDocument/2006/relationships" xmlns:m="http://schemas.openxmlformats.org/officeDocument/2006/math" xmlns:v="urn:schemas-microsoft-com:vml" xmlns:wp14="http://schemas.microsoft.com/office/word/2010/wordprocessingDrawing" xmlns:wp="http://schemas.openxmlformats.org/drawingml/2006/wordprocessingDrawing" xmlns:w10="urn:schemas-microsoft-com:office:word" xmlns:w="http://schemas.openxmlformats.org/wordprocessingml/2006/main" xmlns:w14="http://schemas.microsoft.com/office/word/2010/wordml" xmlns:w15="http://schemas.microsoft.com/office/word/2012/wordml" xmlns:wpg="http://schemas.microsoft.com/office/word/2010/wordprocessingGroup" xmlns:wpi="http://schemas.microsoft.com/office/word/2010/wordprocessingInk" xmlns:wne="http://schemas.microsoft.com/office/word/2006/wordml" xmlns:wps="http://schemas.microsoft.com/office/word/2010/wordprocessingShape" mc:Ignorable="w14 w15 wp14">
   <w:body>
     <w:p>
       <w:pPr>
@@ -67,6 +67,7 @@
         </w:rPr>
         <w:t xml:space="preserve">Testen der </w:t>
       </w:r>
+      <w:proofErr w:type="spellStart"/>
       <w:r>
         <w:rPr>
           <w:b/>
@@ -83,6 +84,7 @@
         </w:rPr>
         <w:t>AI</w:t>
       </w:r>
+      <w:proofErr w:type="spellEnd"/>
     </w:p>
     <w:p>
       <w:pPr>
@@ -106,98 +108,90 @@
           <w:u w:val="single"/>
         </w:rPr>
       </w:pPr>
+      <w:proofErr w:type="spellStart"/>
       <w:r>
         <w:rPr>
           <w:rFonts w:asciiTheme="majorHAnsi" w:hAnsiTheme="majorHAnsi"/>
           <w:b/>
           <w:u w:val="single"/>
         </w:rPr>
-        <w:t>setUp()</w:t>
-      </w:r>
-    </w:p>
-    <w:p>
-      <w:pPr>
-        <w:pStyle w:val="KeinLeerraum"/>
-      </w:pPr>
-      <w:r>
-        <w:t>Vor jedem Test werden Spielfelder für das Testen initialisiert, außerdem enthält die Testklasse als Attribut eine Test-AI.</w:t>
-      </w:r>
-    </w:p>
-    <w:p>
-      <w:pPr>
-        <w:pStyle w:val="KeinLeerraum"/>
-      </w:pPr>
-    </w:p>
-    <w:p>
-      <w:pPr>
-        <w:pStyle w:val="KeinLeerraum"/>
+        <w:t>setUp</w:t>
+      </w:r>
+      <w:proofErr w:type="spellEnd"/>
+      <w:r>
         <w:rPr>
           <w:rFonts w:asciiTheme="majorHAnsi" w:hAnsiTheme="majorHAnsi"/>
           <w:b/>
           <w:u w:val="single"/>
         </w:rPr>
-      </w:pPr>
-      <w:r>
+        <w:t>()</w:t>
+      </w:r>
+    </w:p>
+    <w:p>
+      <w:pPr>
+        <w:pStyle w:val="KeinLeerraum"/>
+      </w:pPr>
+      <w:r>
+        <w:t>Vor jedem Test werden Spielfelder für das Testen initialisiert, außerdem enthält die Testklasse als Attribut eine Test-AI.</w:t>
+      </w:r>
+    </w:p>
+    <w:p>
+      <w:pPr>
+        <w:pStyle w:val="KeinLeerraum"/>
+      </w:pPr>
+    </w:p>
+    <w:p>
+      <w:pPr>
+        <w:pStyle w:val="KeinLeerraum"/>
         <w:rPr>
           <w:rFonts w:asciiTheme="majorHAnsi" w:hAnsiTheme="majorHAnsi"/>
           <w:b/>
           <w:u w:val="single"/>
         </w:rPr>
-        <w:t>adaptiveTreeDepth()</w:t>
-      </w:r>
-    </w:p>
-    <w:p>
-      <w:pPr>
-        <w:pStyle w:val="KeinLeerraum"/>
-      </w:pPr>
-      <w:r>
-        <w:t>Als erstes testen wir die Methode AdvancedAI.getMasDepth(Board). Dafür werden der Methode verschieden große Spielfelder</w:t>
-      </w:r>
-      <w:r>
-        <w:t>(Boards)</w:t>
-      </w:r>
-      <w:r>
-        <w:t xml:space="preserve"> mit jeweils </w:t>
-      </w:r>
-      <w:r>
-        <w:t>5,11,23 und 59 freien Kanten übergeben, um alle Fälle zu überprüfen.</w:t>
-      </w:r>
-    </w:p>
-    <w:p>
-      <w:pPr>
-        <w:pStyle w:val="KeinLeerraum"/>
-      </w:pPr>
-    </w:p>
-    <w:p>
-      <w:pPr>
-        <w:pStyle w:val="KeinLeerraum"/>
+      </w:pPr>
+      <w:proofErr w:type="spellStart"/>
+      <w:r>
         <w:rPr>
           <w:rFonts w:asciiTheme="majorHAnsi" w:hAnsiTheme="majorHAnsi"/>
           <w:b/>
           <w:u w:val="single"/>
         </w:rPr>
-      </w:pPr>
+        <w:t>adaptiveTreeDepth</w:t>
+      </w:r>
+      <w:proofErr w:type="spellEnd"/>
       <w:r>
         <w:rPr>
           <w:rFonts w:asciiTheme="majorHAnsi" w:hAnsiTheme="majorHAnsi"/>
           <w:b/>
           <w:u w:val="single"/>
         </w:rPr>
-        <w:t>selectsFirstBest()</w:t>
-      </w:r>
-    </w:p>
-    <w:p>
-      <w:pPr>
-        <w:pStyle w:val="KeinLeerraum"/>
-      </w:pPr>
-      <w:r>
-        <w:t>Als nächstes testen wir ob die essentielle Funktion AdvancedAI.getNextTurn(Board) bzw. AdvancedAI. supportPlayer(Board, String) (Da get nextTurn nichts tut außer supportPlayer aufzurufen) in einem Spielfeld die erste Kante der besten Kanten wählt, in dem wir sie auf ein leeres Feld aufrufen, damit wir sehen ob Großteile des Codes arbeiten. Bei einem leeren Feld sollte hier 1 gewählt werden.</w:t>
-      </w:r>
-    </w:p>
-    <w:p>
-      <w:pPr>
-        <w:pStyle w:val="KeinLeerraum"/>
-      </w:pPr>
+        <w:t>()</w:t>
+      </w:r>
+    </w:p>
+    <w:p>
+      <w:pPr>
+        <w:pStyle w:val="KeinLeerraum"/>
+      </w:pPr>
+      <w:r>
+        <w:t xml:space="preserve">Als erstes testen wir die Methode </w:t>
+      </w:r>
+      <w:proofErr w:type="spellStart"/>
+      <w:r>
+        <w:t>AdvancedAI.getMasDepth</w:t>
+      </w:r>
+      <w:proofErr w:type="spellEnd"/>
+      <w:r>
+        <w:t>(Board). Dafür werden der Methode verschieden große Spielfelder</w:t>
+      </w:r>
+      <w:r>
+        <w:t>(Boards)</w:t>
+      </w:r>
+      <w:r>
+        <w:t xml:space="preserve"> mit jeweils </w:t>
+      </w:r>
+      <w:r>
+        <w:t>5,11,23 und 59 freien Kanten übergeben, um alle Fälle zu überprüfen.</w:t>
+      </w:r>
     </w:p>
     <w:p>
       <w:pPr>
@@ -213,13 +207,117 @@
           <w:u w:val="single"/>
         </w:rPr>
       </w:pPr>
+      <w:proofErr w:type="spellStart"/>
       <w:r>
         <w:rPr>
           <w:rFonts w:asciiTheme="majorHAnsi" w:hAnsiTheme="majorHAnsi"/>
           <w:b/>
           <w:u w:val="single"/>
         </w:rPr>
-        <w:t>selectsBestSimple()</w:t>
+        <w:t>selectsFirstBest</w:t>
+      </w:r>
+      <w:proofErr w:type="spellEnd"/>
+      <w:r>
+        <w:rPr>
+          <w:rFonts w:asciiTheme="majorHAnsi" w:hAnsiTheme="majorHAnsi"/>
+          <w:b/>
+          <w:u w:val="single"/>
+        </w:rPr>
+        <w:t>()</w:t>
+      </w:r>
+    </w:p>
+    <w:p>
+      <w:pPr>
+        <w:pStyle w:val="KeinLeerraum"/>
+      </w:pPr>
+      <w:r>
+        <w:t xml:space="preserve">Als nächstes testen wir ob die essentielle Funktion </w:t>
+      </w:r>
+      <w:proofErr w:type="spellStart"/>
+      <w:r>
+        <w:t>AdvancedAI.getNextTurn</w:t>
+      </w:r>
+      <w:proofErr w:type="spellEnd"/>
+      <w:r>
+        <w:t xml:space="preserve">(Board) bzw. </w:t>
+      </w:r>
+      <w:proofErr w:type="spellStart"/>
+      <w:r>
+        <w:t>AdvancedAI</w:t>
+      </w:r>
+      <w:proofErr w:type="spellEnd"/>
+      <w:r>
+        <w:t xml:space="preserve">. </w:t>
+      </w:r>
+      <w:proofErr w:type="spellStart"/>
+      <w:r>
+        <w:t>supportPlayer</w:t>
+      </w:r>
+      <w:proofErr w:type="spellEnd"/>
+      <w:r>
+        <w:t xml:space="preserve">(Board, String) (Da </w:t>
+      </w:r>
+      <w:proofErr w:type="spellStart"/>
+      <w:r>
+        <w:t>get</w:t>
+      </w:r>
+      <w:proofErr w:type="spellEnd"/>
+      <w:r>
+        <w:t xml:space="preserve"> </w:t>
+      </w:r>
+      <w:proofErr w:type="spellStart"/>
+      <w:r>
+        <w:t>nextTurn</w:t>
+      </w:r>
+      <w:proofErr w:type="spellEnd"/>
+      <w:r>
+        <w:t xml:space="preserve"> nichts tut außer </w:t>
+      </w:r>
+      <w:proofErr w:type="spellStart"/>
+      <w:r>
+        <w:t>supportPlayer</w:t>
+      </w:r>
+      <w:proofErr w:type="spellEnd"/>
+      <w:r>
+        <w:t xml:space="preserve"> aufzurufen) in einem Spielfeld die erste Kante der besten Kanten wählt, in dem wir sie auf ein leeres Feld aufrufen, damit wir sehen ob Großteile des Codes arbeiten. Bei einem leeren Feld sollte hier 1 gewählt werden.</w:t>
+      </w:r>
+    </w:p>
+    <w:p>
+      <w:pPr>
+        <w:pStyle w:val="KeinLeerraum"/>
+      </w:pPr>
+    </w:p>
+    <w:p>
+      <w:pPr>
+        <w:pStyle w:val="KeinLeerraum"/>
+      </w:pPr>
+    </w:p>
+    <w:p>
+      <w:pPr>
+        <w:pStyle w:val="KeinLeerraum"/>
+        <w:rPr>
+          <w:rFonts w:asciiTheme="majorHAnsi" w:hAnsiTheme="majorHAnsi"/>
+          <w:b/>
+          <w:u w:val="single"/>
+        </w:rPr>
+      </w:pPr>
+      <w:proofErr w:type="spellStart"/>
+      <w:r>
+        <w:rPr>
+          <w:rFonts w:asciiTheme="majorHAnsi" w:hAnsiTheme="majorHAnsi"/>
+          <w:b/>
+          <w:u w:val="single"/>
+        </w:rPr>
+        <w:t>selectsBestSimple</w:t>
+      </w:r>
+      <w:proofErr w:type="spellEnd"/>
+      <w:r>
+        <w:rPr>
+          <w:rFonts w:asciiTheme="majorHAnsi" w:hAnsiTheme="majorHAnsi"/>
+          <w:b/>
+          <w:u w:val="single"/>
+        </w:rPr>
+        <w:t>()</w:t>
       </w:r>
     </w:p>
     <w:p>
@@ -381,13 +479,23 @@
           <w:u w:val="single"/>
         </w:rPr>
       </w:pPr>
+      <w:proofErr w:type="spellStart"/>
       <w:r>
         <w:rPr>
           <w:rFonts w:asciiTheme="majorHAnsi" w:hAnsiTheme="majorHAnsi"/>
           <w:b/>
           <w:u w:val="single"/>
         </w:rPr>
-        <w:t>selectsBestAdvanced()</w:t>
+        <w:t>selectsBestAdvanced</w:t>
+      </w:r>
+      <w:proofErr w:type="spellEnd"/>
+      <w:r>
+        <w:rPr>
+          <w:rFonts w:asciiTheme="majorHAnsi" w:hAnsiTheme="majorHAnsi"/>
+          <w:b/>
+          <w:u w:val="single"/>
+        </w:rPr>
+        <w:t>()</w:t>
       </w:r>
     </w:p>
     <w:p>
@@ -810,10 +918,18 @@
         <w:pStyle w:val="KeinLeerraum"/>
       </w:pPr>
       <w:r>
-        <w:t>Nur die Auswahl einer der Kanten 18-21 führt zum Sieg, da die AI die erste der besten Kanten wählt, sollte hier 18 das Resultat von AdvancedAi.</w:t>
-      </w:r>
-      <w:r>
-        <w:t>getNextTurn(Board, String) sein, hier muss die AI mindestens 4 Züge des Gegners im Voraus berechnen, der Zeitaufwand wird auf 10 sec gekappt.</w:t>
+        <w:t xml:space="preserve">Nur die Auswahl einer der Kanten 18-21 führt zum Sieg, da die AI die erste der besten Kanten wählt, sollte hier 18 das Resultat von </w:t>
+      </w:r>
+      <w:proofErr w:type="spellStart"/>
+      <w:r>
+        <w:t>AdvancedAi.</w:t>
+      </w:r>
+      <w:r>
+        <w:t>getNextTurn</w:t>
+      </w:r>
+      <w:proofErr w:type="spellEnd"/>
+      <w:r>
+        <w:t>(Board, String) sein, hier muss die AI mindestens 4 Züge des Gegners im Voraus berechnen, der Zeitaufwand wird auf 10 sec gekappt.</w:t>
       </w:r>
     </w:p>
     <w:p>
@@ -830,13 +946,23 @@
           <w:u w:val="single"/>
         </w:rPr>
       </w:pPr>
+      <w:proofErr w:type="spellStart"/>
       <w:r>
         <w:rPr>
           <w:rFonts w:asciiTheme="majorHAnsi" w:hAnsiTheme="majorHAnsi"/>
           <w:b/>
           <w:u w:val="single"/>
         </w:rPr>
-        <w:t>advancedStrategyTestLarge()</w:t>
+        <w:t>advancedStrategyTestLarge</w:t>
+      </w:r>
+      <w:proofErr w:type="spellEnd"/>
+      <w:r>
+        <w:rPr>
+          <w:rFonts w:asciiTheme="majorHAnsi" w:hAnsiTheme="majorHAnsi"/>
+          <w:b/>
+          <w:u w:val="single"/>
+        </w:rPr>
+        <w:t>()</w:t>
       </w:r>
     </w:p>
     <w:p>
@@ -1094,11 +1220,653 @@
         <w:t>Hier führen nur Markierungen 32-36 zum Sieg, die AI muss mind</w:t>
       </w:r>
       <w:r>
-        <w:t>esten 5 Züge des Gegners im vor</w:t>
-      </w:r>
-      <w:r>
-        <w:t xml:space="preserve">aus berechnen, wobei 18 Kanten zu prüfen sind (Dementsprechend nur eine Baumtiefe von 4 gewährleistet ist). Dementsprechend schlägt die Implementierung für diesen Test fehl, dafür ist der Rechenaufwand moderat und es wird wie zu erwarten Kante „6“ gewählt, da für Tiefe 4 alle Kanten gleichen Wert haben. </w:t>
-      </w:r>
+        <w:t xml:space="preserve">esten 5 Züge des Gegners </w:t>
+      </w:r>
+      <w:proofErr w:type="spellStart"/>
+      <w:r>
+        <w:t xml:space="preserve">im </w:t>
+      </w:r>
+      <w:proofErr w:type="gramStart"/>
+      <w:r>
+        <w:t>vor</w:t>
+      </w:r>
+      <w:r>
+        <w:t>aus</w:t>
+      </w:r>
+      <w:proofErr w:type="spellEnd"/>
+      <w:proofErr w:type="gramEnd"/>
+      <w:r>
+        <w:t xml:space="preserve"> berechnen, wobei 18 Kanten zu prüfen sind (Dementsprechend nur eine Baumtiefe von 4 gewährleistet ist). Dementsprechend schlägt die Implementierung für diesen Test fehl, dafür ist der Rechenaufwand moderat und es wird wie zu erwarten Kante „6“ gewählt, da für Tiefe 4 alle Kanten gleichen Wert haben. </w:t>
+      </w:r>
+    </w:p>
+    <w:p>
+      <w:pPr>
+        <w:pStyle w:val="KeinLeerraum"/>
+      </w:pPr>
+    </w:p>
+    <w:p>
+      <w:pPr>
+        <w:pStyle w:val="KeinLeerraum"/>
+      </w:pPr>
+    </w:p>
+    <w:p>
+      <w:pPr>
+        <w:pStyle w:val="KeinLeerraum"/>
+      </w:pPr>
+    </w:p>
+    <w:p>
+      <w:pPr>
+        <w:pStyle w:val="KeinLeerraum"/>
+      </w:pPr>
+    </w:p>
+    <w:p>
+      <w:pPr>
+        <w:pStyle w:val="KeinLeerraum"/>
+      </w:pPr>
+    </w:p>
+    <w:p>
+      <w:pPr>
+        <w:pStyle w:val="KeinLeerraum"/>
+      </w:pPr>
+    </w:p>
+    <w:p>
+      <w:pPr>
+        <w:pStyle w:val="KeinLeerraum"/>
+      </w:pPr>
+    </w:p>
+    <w:p>
+      <w:pPr>
+        <w:pStyle w:val="KeinLeerraum"/>
+      </w:pPr>
+    </w:p>
+    <w:p>
+      <w:pPr>
+        <w:pStyle w:val="KeinLeerraum"/>
+      </w:pPr>
+    </w:p>
+    <w:p>
+      <w:pPr>
+        <w:pStyle w:val="KeinLeerraum"/>
+      </w:pPr>
+    </w:p>
+    <w:p>
+      <w:pPr>
+        <w:pStyle w:val="KeinLeerraum"/>
+      </w:pPr>
+    </w:p>
+    <w:p>
+      <w:pPr>
+        <w:pStyle w:val="KeinLeerraum"/>
+      </w:pPr>
+    </w:p>
+    <w:p>
+      <w:pPr>
+        <w:pStyle w:val="KeinLeerraum"/>
+      </w:pPr>
+    </w:p>
+    <w:p>
+      <w:pPr>
+        <w:pStyle w:val="KeinLeerraum"/>
+        <w:rPr>
+          <w:b/>
+          <w:sz w:val="28"/>
+          <w:szCs w:val="28"/>
+        </w:rPr>
+      </w:pPr>
+      <w:r>
+        <w:rPr>
+          <w:b/>
+          <w:sz w:val="28"/>
+          <w:szCs w:val="28"/>
+        </w:rPr>
+        <w:lastRenderedPageBreak/>
+        <w:t>Aufgabe 2</w:t>
+      </w:r>
+      <w:bookmarkStart w:id="0" w:name="_GoBack"/>
+      <w:bookmarkEnd w:id="0"/>
+    </w:p>
+    <w:p>
+      <w:pPr>
+        <w:pStyle w:val="KeinLeerraum"/>
+      </w:pPr>
+    </w:p>
+    <w:p>
+      <w:pPr>
+        <w:pStyle w:val="KeinLeerraum"/>
+      </w:pPr>
+      <w:r>
+        <w:t xml:space="preserve">Für eine möglichst hohe </w:t>
+      </w:r>
+      <w:proofErr w:type="spellStart"/>
+      <w:r>
+        <w:t>coverage</w:t>
+      </w:r>
+      <w:proofErr w:type="spellEnd"/>
+      <w:r>
+        <w:t xml:space="preserve"> </w:t>
+      </w:r>
+      <w:r>
+        <w:t>benötigen wir folgende Fälle</w:t>
+      </w:r>
+      <w:r>
+        <w:t>:</w:t>
+      </w:r>
+    </w:p>
+    <w:p>
+      <w:pPr>
+        <w:pStyle w:val="KeinLeerraum"/>
+      </w:pPr>
+    </w:p>
+    <w:p>
+      <w:pPr>
+        <w:pStyle w:val="KeinLeerraum"/>
+      </w:pPr>
+      <w:r>
+        <w:t>„</w:t>
+      </w:r>
+      <w:r>
+        <w:t>at</w:t>
+      </w:r>
+      <w:r>
+        <w:t>“</w:t>
+      </w:r>
+      <w:r>
+        <w:t xml:space="preserve"> soll kleiner sein als </w:t>
+      </w:r>
+      <w:r>
+        <w:t>„</w:t>
+      </w:r>
+      <w:proofErr w:type="spellStart"/>
+      <w:r>
+        <w:t>m_firstFree</w:t>
+      </w:r>
+      <w:proofErr w:type="spellEnd"/>
+      <w:r>
+        <w:t>“</w:t>
+      </w:r>
+      <w:r>
+        <w:t xml:space="preserve"> womit die erste </w:t>
+      </w:r>
+      <w:proofErr w:type="spellStart"/>
+      <w:r>
+        <w:t>if</w:t>
+      </w:r>
+      <w:proofErr w:type="spellEnd"/>
+      <w:r>
+        <w:t xml:space="preserve"> Abfrage zu </w:t>
+      </w:r>
+      <w:proofErr w:type="spellStart"/>
+      <w:r>
+        <w:t>true</w:t>
+      </w:r>
+      <w:proofErr w:type="spellEnd"/>
+      <w:r>
+        <w:t xml:space="preserve"> auswertet. Weiterhin soll </w:t>
+      </w:r>
+      <w:r>
+        <w:t>„</w:t>
+      </w:r>
+      <w:proofErr w:type="spellStart"/>
+      <w:r>
+        <w:t>index</w:t>
+      </w:r>
+      <w:proofErr w:type="spellEnd"/>
+      <w:r>
+        <w:t>“</w:t>
+      </w:r>
+      <w:r>
+        <w:t xml:space="preserve"> echt kleiner sein als </w:t>
+      </w:r>
+      <w:r>
+        <w:t>„</w:t>
+      </w:r>
+      <w:proofErr w:type="spellStart"/>
+      <w:r>
+        <w:t>maxindex</w:t>
+      </w:r>
+      <w:proofErr w:type="spellEnd"/>
+      <w:r>
+        <w:t>“</w:t>
+      </w:r>
+      <w:r>
+        <w:t xml:space="preserve"> um die </w:t>
+      </w:r>
+      <w:proofErr w:type="spellStart"/>
+      <w:r>
+        <w:t>while</w:t>
+      </w:r>
+      <w:proofErr w:type="spellEnd"/>
+      <w:r>
+        <w:t xml:space="preserve"> Schleife mindestens zweimal zu durchlaufen, hierdurch werden beide </w:t>
+      </w:r>
+      <w:proofErr w:type="spellStart"/>
+      <w:r>
+        <w:t>branches</w:t>
+      </w:r>
+      <w:proofErr w:type="spellEnd"/>
+      <w:r>
+        <w:t xml:space="preserve"> der </w:t>
+      </w:r>
+      <w:proofErr w:type="spellStart"/>
+      <w:r>
+        <w:t>innneren</w:t>
+      </w:r>
+      <w:proofErr w:type="spellEnd"/>
+      <w:r>
+        <w:t xml:space="preserve"> Abfrage (</w:t>
+      </w:r>
+      <w:proofErr w:type="spellStart"/>
+      <w:r>
+        <w:t>if</w:t>
+      </w:r>
+      <w:proofErr w:type="spellEnd"/>
+      <w:r>
+        <w:t xml:space="preserve"> (</w:t>
+      </w:r>
+      <w:proofErr w:type="spellStart"/>
+      <w:r>
+        <w:t>index</w:t>
+      </w:r>
+      <w:proofErr w:type="spellEnd"/>
+      <w:r>
+        <w:t xml:space="preserve"> &lt; </w:t>
+      </w:r>
+      <w:proofErr w:type="spellStart"/>
+      <w:r>
+        <w:t>maxindex</w:t>
+      </w:r>
+      <w:proofErr w:type="spellEnd"/>
+      <w:r>
+        <w:t xml:space="preserve">)) aufgerufen (bei der letzten Iteration wird der </w:t>
+      </w:r>
+      <w:proofErr w:type="spellStart"/>
+      <w:r>
+        <w:t>else</w:t>
+      </w:r>
+      <w:proofErr w:type="spellEnd"/>
+      <w:r>
+        <w:t xml:space="preserve"> zweig ausgeführt,  ansonsten </w:t>
+      </w:r>
+      <w:proofErr w:type="spellStart"/>
+      <w:r>
+        <w:t>then</w:t>
+      </w:r>
+      <w:proofErr w:type="spellEnd"/>
+      <w:r>
+        <w:t>). „block“  und „</w:t>
+      </w:r>
+      <w:proofErr w:type="spellStart"/>
+      <w:r>
+        <w:t>next</w:t>
+      </w:r>
+      <w:proofErr w:type="spellEnd"/>
+      <w:r>
+        <w:t>“ sollen in diesem Fall null sein.</w:t>
+      </w:r>
+    </w:p>
+    <w:p>
+      <w:pPr>
+        <w:pStyle w:val="KeinLeerraum"/>
+      </w:pPr>
+    </w:p>
+    <w:p>
+      <w:pPr>
+        <w:pStyle w:val="KeinLeerraum"/>
+      </w:pPr>
+      <w:r>
+        <w:t>Der zweite fall soll dem ersten ähneln, aber „block“ und „</w:t>
+      </w:r>
+      <w:proofErr w:type="spellStart"/>
+      <w:r>
+        <w:t>next</w:t>
+      </w:r>
+      <w:proofErr w:type="spellEnd"/>
+      <w:r>
+        <w:t xml:space="preserve">“ sollen mindestens einmal ungleich null sein. Hiermit sind nun alle </w:t>
+      </w:r>
+      <w:proofErr w:type="spellStart"/>
+      <w:r>
+        <w:t>branches</w:t>
+      </w:r>
+      <w:proofErr w:type="spellEnd"/>
+      <w:r>
+        <w:t xml:space="preserve"> von (</w:t>
+      </w:r>
+      <w:proofErr w:type="spellStart"/>
+      <w:r>
+        <w:t>if</w:t>
+      </w:r>
+      <w:proofErr w:type="spellEnd"/>
+      <w:r>
+        <w:t>(null == block)) sowie (</w:t>
+      </w:r>
+      <w:proofErr w:type="spellStart"/>
+      <w:r>
+        <w:t>if</w:t>
+      </w:r>
+      <w:proofErr w:type="spellEnd"/>
+      <w:r>
+        <w:t>(</w:t>
+      </w:r>
+      <w:proofErr w:type="spellStart"/>
+      <w:proofErr w:type="gramStart"/>
+      <w:r>
+        <w:t>next</w:t>
+      </w:r>
+      <w:proofErr w:type="spellEnd"/>
+      <w:r>
+        <w:t xml:space="preserve">  !</w:t>
+      </w:r>
+      <w:proofErr w:type="gramEnd"/>
+      <w:r>
+        <w:t xml:space="preserve">= null)) durchlaufen, womit innerhalb der Schleife </w:t>
+      </w:r>
+      <w:proofErr w:type="spellStart"/>
+      <w:r>
+        <w:t>branch</w:t>
+      </w:r>
+      <w:proofErr w:type="spellEnd"/>
+      <w:r>
+        <w:t xml:space="preserve"> und simple </w:t>
+      </w:r>
+      <w:proofErr w:type="spellStart"/>
+      <w:r>
+        <w:t>condition</w:t>
+      </w:r>
+      <w:proofErr w:type="spellEnd"/>
+      <w:r>
+        <w:t xml:space="preserve"> </w:t>
+      </w:r>
+      <w:proofErr w:type="spellStart"/>
+      <w:r>
+        <w:t>coverage</w:t>
+      </w:r>
+      <w:proofErr w:type="spellEnd"/>
+      <w:r>
+        <w:t xml:space="preserve"> erreicht ist.</w:t>
+      </w:r>
+    </w:p>
+    <w:p>
+      <w:pPr>
+        <w:pStyle w:val="KeinLeerraum"/>
+      </w:pPr>
+    </w:p>
+    <w:p>
+      <w:pPr>
+        <w:pStyle w:val="KeinLeerraum"/>
+      </w:pPr>
+      <w:r>
+        <w:t xml:space="preserve">Im letzten </w:t>
+      </w:r>
+      <w:proofErr w:type="spellStart"/>
+      <w:r>
+        <w:t>fall</w:t>
+      </w:r>
+      <w:proofErr w:type="spellEnd"/>
+      <w:r>
+        <w:t xml:space="preserve"> muss „at“ nun größer als „</w:t>
+      </w:r>
+      <w:proofErr w:type="spellStart"/>
+      <w:r>
+        <w:t>m_firstFree</w:t>
+      </w:r>
+      <w:proofErr w:type="spellEnd"/>
+      <w:r>
+        <w:t xml:space="preserve">“ sein um den zweiten </w:t>
+      </w:r>
+      <w:proofErr w:type="spellStart"/>
+      <w:r>
+        <w:t>branch</w:t>
+      </w:r>
+      <w:proofErr w:type="spellEnd"/>
+      <w:r>
+        <w:t xml:space="preserve"> der ersten Abfrage zu durchlaufen.</w:t>
+      </w:r>
+    </w:p>
+    <w:p>
+      <w:pPr>
+        <w:pStyle w:val="KeinLeerraum"/>
+      </w:pPr>
+    </w:p>
+    <w:p>
+      <w:pPr>
+        <w:pStyle w:val="KeinLeerraum"/>
+      </w:pPr>
+      <w:r>
+        <w:t xml:space="preserve">Zu erwähnen ist, dass keine vollständige </w:t>
+      </w:r>
+      <w:proofErr w:type="spellStart"/>
+      <w:r>
+        <w:t>coverage</w:t>
+      </w:r>
+      <w:proofErr w:type="spellEnd"/>
+      <w:r>
+        <w:t xml:space="preserve"> erreicht werden kann. </w:t>
+      </w:r>
+    </w:p>
+    <w:p>
+      <w:pPr>
+        <w:pStyle w:val="KeinLeerraum"/>
+        <w:rPr>
+          <w:lang w:val="en-US"/>
+        </w:rPr>
+      </w:pPr>
+      <w:r>
+        <w:rPr>
+          <w:lang w:val="en-US"/>
+        </w:rPr>
+        <w:t>1 if (</w:t>
+      </w:r>
+      <w:proofErr w:type="gramStart"/>
+      <w:r>
+        <w:rPr>
+          <w:lang w:val="en-US"/>
+        </w:rPr>
+        <w:t>next  !</w:t>
+      </w:r>
+      <w:proofErr w:type="gramEnd"/>
+      <w:r>
+        <w:rPr>
+          <w:lang w:val="en-US"/>
+        </w:rPr>
+        <w:t>= null)</w:t>
+      </w:r>
+    </w:p>
+    <w:p>
+      <w:pPr>
+        <w:pStyle w:val="KeinLeerraum"/>
+        <w:rPr>
+          <w:lang w:val="en-US"/>
+        </w:rPr>
+      </w:pPr>
+      <w:r>
+        <w:rPr>
+          <w:lang w:val="en-US"/>
+        </w:rPr>
+        <w:t>2</w:t>
+      </w:r>
+      <w:r>
+        <w:rPr>
+          <w:lang w:val="en-US"/>
+        </w:rPr>
+        <w:tab/>
+      </w:r>
+      <w:proofErr w:type="gramStart"/>
+      <w:r>
+        <w:rPr>
+          <w:lang w:val="en-US"/>
+        </w:rPr>
+        <w:t>block[</w:t>
+      </w:r>
+      <w:proofErr w:type="spellStart"/>
+      <w:proofErr w:type="gramEnd"/>
+      <w:r>
+        <w:rPr>
+          <w:lang w:val="en-US"/>
+        </w:rPr>
+        <w:t>m_blocksize</w:t>
+      </w:r>
+      <w:proofErr w:type="spellEnd"/>
+      <w:r>
+        <w:rPr>
+          <w:lang w:val="en-US"/>
+        </w:rPr>
+        <w:t xml:space="preserve"> -1 ] = (next != null) ? </w:t>
+      </w:r>
+      <w:proofErr w:type="gramStart"/>
+      <w:r>
+        <w:rPr>
+          <w:lang w:val="en-US"/>
+        </w:rPr>
+        <w:t>next[</w:t>
+      </w:r>
+      <w:proofErr w:type="gramEnd"/>
+      <w:r>
+        <w:rPr>
+          <w:lang w:val="en-US"/>
+        </w:rPr>
+        <w:t>0] : 0;</w:t>
+      </w:r>
+    </w:p>
+    <w:p>
+      <w:pPr>
+        <w:pStyle w:val="KeinLeerraum"/>
+        <w:rPr>
+          <w:lang w:val="en-US"/>
+        </w:rPr>
+      </w:pPr>
+    </w:p>
+    <w:p>
+      <w:pPr>
+        <w:pStyle w:val="KeinLeerraum"/>
+      </w:pPr>
+      <w:r>
+        <w:t xml:space="preserve">Durch die Abfrage in Zeile 1 wird Zeile 2 nur ausgeführt, wenn </w:t>
+      </w:r>
+      <w:proofErr w:type="spellStart"/>
+      <w:r>
+        <w:t>next</w:t>
+      </w:r>
+      <w:proofErr w:type="spellEnd"/>
+      <w:r>
+        <w:t xml:space="preserve"> nicht null ist. </w:t>
+      </w:r>
+      <w:r>
+        <w:t xml:space="preserve">Also wertet </w:t>
+      </w:r>
+    </w:p>
+    <w:p>
+      <w:pPr>
+        <w:pStyle w:val="KeinLeerraum"/>
+      </w:pPr>
+      <w:r>
+        <w:t>(</w:t>
+      </w:r>
+      <w:proofErr w:type="spellStart"/>
+      <w:proofErr w:type="gramStart"/>
+      <w:r>
+        <w:t>next</w:t>
+      </w:r>
+      <w:proofErr w:type="spellEnd"/>
+      <w:r>
+        <w:t xml:space="preserve"> !</w:t>
+      </w:r>
+      <w:proofErr w:type="gramEnd"/>
+      <w:r>
+        <w:t xml:space="preserve">= null) ?  immer zu </w:t>
+      </w:r>
+      <w:proofErr w:type="spellStart"/>
+      <w:r>
+        <w:t>true</w:t>
+      </w:r>
+      <w:proofErr w:type="spellEnd"/>
+      <w:r>
+        <w:t xml:space="preserve"> aus und der </w:t>
+      </w:r>
+      <w:proofErr w:type="spellStart"/>
+      <w:r>
+        <w:t>else</w:t>
+      </w:r>
+      <w:proofErr w:type="spellEnd"/>
+      <w:r>
+        <w:t xml:space="preserve"> Zweig dieser Abfrage wird nie ausgeführt.</w:t>
+      </w:r>
+    </w:p>
+    <w:p>
+      <w:pPr>
+        <w:pStyle w:val="KeinLeerraum"/>
+      </w:pPr>
+    </w:p>
+    <w:p>
+      <w:pPr>
+        <w:pStyle w:val="KeinLeerraum"/>
+      </w:pPr>
+    </w:p>
+    <w:p>
+      <w:pPr>
+        <w:pStyle w:val="KeinLeerraum"/>
+      </w:pPr>
+      <w:r>
+        <w:t xml:space="preserve">Vertrag von </w:t>
+      </w:r>
+      <w:proofErr w:type="spellStart"/>
+      <w:r>
+        <w:t>removeElement</w:t>
+      </w:r>
+      <w:proofErr w:type="spellEnd"/>
+      <w:r>
+        <w:t>:</w:t>
+      </w:r>
+    </w:p>
+    <w:p>
+      <w:pPr>
+        <w:pStyle w:val="KeinLeerraum"/>
+      </w:pPr>
+      <w:proofErr w:type="spellStart"/>
+      <w:r>
+        <w:t>Int</w:t>
+      </w:r>
+      <w:proofErr w:type="spellEnd"/>
+      <w:r>
+        <w:t xml:space="preserve"> -&gt; </w:t>
+      </w:r>
+      <w:proofErr w:type="spellStart"/>
+      <w:r>
+        <w:t>void</w:t>
+      </w:r>
+      <w:proofErr w:type="spellEnd"/>
+      <w:r>
+        <w:t xml:space="preserve"> </w:t>
+      </w:r>
+    </w:p>
+    <w:p>
+      <w:pPr>
+        <w:pStyle w:val="KeinLeerraum"/>
+      </w:pPr>
+      <w:r>
+        <w:t>Löscht das Element an der Stelle „</w:t>
+      </w:r>
+      <w:proofErr w:type="spellStart"/>
+      <w:r>
+        <w:t>index</w:t>
+      </w:r>
+      <w:proofErr w:type="spellEnd"/>
+      <w:r>
+        <w:t xml:space="preserve">“. Die </w:t>
+      </w:r>
+      <w:proofErr w:type="spellStart"/>
+      <w:r>
+        <w:t>Indizces</w:t>
+      </w:r>
+      <w:proofErr w:type="spellEnd"/>
+      <w:r>
+        <w:t xml:space="preserve"> aller nachfolgenden Elemente werden um 1 reduziert.</w:t>
+      </w:r>
+    </w:p>
+    <w:p>
+      <w:pPr>
+        <w:pStyle w:val="KeinLeerraum"/>
+      </w:pPr>
     </w:p>
     <w:sectPr>
       <w:pgSz w:w="11906" w:h="16838"/>
@@ -1111,7 +1879,7 @@
 </file>
 
 <file path=word/styles.xml><?xml version="1.0" encoding="utf-8"?>
-<w:styles xmlns:r="http://schemas.openxmlformats.org/officeDocument/2006/relationships" xmlns:w="http://schemas.openxmlformats.org/wordprocessingml/2006/main">
+<w:styles xmlns:mc="http://schemas.openxmlformats.org/markup-compatibility/2006" xmlns:r="http://schemas.openxmlformats.org/officeDocument/2006/relationships" xmlns:w="http://schemas.openxmlformats.org/wordprocessingml/2006/main" xmlns:w14="http://schemas.microsoft.com/office/word/2010/wordml" xmlns:w15="http://schemas.microsoft.com/office/word/2012/wordml" mc:Ignorable="w14 w15">
   <w:docDefaults>
     <w:rPrDefault>
       <w:rPr>
@@ -1127,144 +1895,378 @@
       </w:pPr>
     </w:pPrDefault>
   </w:docDefaults>
-  <w:latentStyles w:defLockedState="0" w:defUIPriority="99" w:defSemiHidden="1" w:defUnhideWhenUsed="1" w:defQFormat="0" w:count="267">
-    <w:lsdException w:name="Normal" w:semiHidden="0" w:uiPriority="0" w:unhideWhenUsed="0" w:qFormat="1"/>
-    <w:lsdException w:name="heading 1" w:semiHidden="0" w:uiPriority="9" w:unhideWhenUsed="0" w:qFormat="1"/>
-    <w:lsdException w:name="heading 2" w:uiPriority="9" w:qFormat="1"/>
-    <w:lsdException w:name="heading 3" w:uiPriority="9" w:qFormat="1"/>
-    <w:lsdException w:name="heading 4" w:uiPriority="9" w:qFormat="1"/>
-    <w:lsdException w:name="heading 5" w:uiPriority="9" w:qFormat="1"/>
-    <w:lsdException w:name="heading 6" w:uiPriority="9" w:qFormat="1"/>
-    <w:lsdException w:name="heading 7" w:uiPriority="9" w:qFormat="1"/>
-    <w:lsdException w:name="heading 8" w:uiPriority="9" w:qFormat="1"/>
-    <w:lsdException w:name="heading 9" w:uiPriority="9" w:qFormat="1"/>
-    <w:lsdException w:name="toc 1" w:uiPriority="39"/>
-    <w:lsdException w:name="toc 2" w:uiPriority="39"/>
-    <w:lsdException w:name="toc 3" w:uiPriority="39"/>
-    <w:lsdException w:name="toc 4" w:uiPriority="39"/>
-    <w:lsdException w:name="toc 5" w:uiPriority="39"/>
-    <w:lsdException w:name="toc 6" w:uiPriority="39"/>
-    <w:lsdException w:name="toc 7" w:uiPriority="39"/>
-    <w:lsdException w:name="toc 8" w:uiPriority="39"/>
-    <w:lsdException w:name="toc 9" w:uiPriority="39"/>
-    <w:lsdException w:name="caption" w:uiPriority="35" w:qFormat="1"/>
-    <w:lsdException w:name="Title" w:semiHidden="0" w:uiPriority="10" w:unhideWhenUsed="0" w:qFormat="1"/>
-    <w:lsdException w:name="Default Paragraph Font" w:uiPriority="1"/>
-    <w:lsdException w:name="Subtitle" w:semiHidden="0" w:uiPriority="11" w:unhideWhenUsed="0" w:qFormat="1"/>
-    <w:lsdException w:name="Strong" w:semiHidden="0" w:uiPriority="22" w:unhideWhenUsed="0" w:qFormat="1"/>
-    <w:lsdException w:name="Emphasis" w:semiHidden="0" w:uiPriority="20" w:unhideWhenUsed="0" w:qFormat="1"/>
-    <w:lsdException w:name="Table Grid" w:semiHidden="0" w:uiPriority="59" w:unhideWhenUsed="0"/>
-    <w:lsdException w:name="Placeholder Text" w:unhideWhenUsed="0"/>
-    <w:lsdException w:name="No Spacing" w:semiHidden="0" w:uiPriority="1" w:unhideWhenUsed="0" w:qFormat="1"/>
-    <w:lsdException w:name="Light Shading" w:semiHidden="0" w:uiPriority="60" w:unhideWhenUsed="0"/>
-    <w:lsdException w:name="Light List" w:semiHidden="0" w:uiPriority="61" w:unhideWhenUsed="0"/>
-    <w:lsdException w:name="Light Grid" w:semiHidden="0" w:uiPriority="62" w:unhideWhenUsed="0"/>
-    <w:lsdException w:name="Medium Shading 1" w:semiHidden="0" w:uiPriority="63" w:unhideWhenUsed="0"/>
-    <w:lsdException w:name="Medium Shading 2" w:semiHidden="0" w:uiPriority="64" w:unhideWhenUsed="0"/>
-    <w:lsdException w:name="Medium List 1" w:semiHidden="0" w:uiPriority="65" w:unhideWhenUsed="0"/>
-    <w:lsdException w:name="Medium List 2" w:semiHidden="0" w:uiPriority="66" w:unhideWhenUsed="0"/>
-    <w:lsdException w:name="Medium Grid 1" w:semiHidden="0" w:uiPriority="67" w:unhideWhenUsed="0"/>
-    <w:lsdException w:name="Medium Grid 2" w:semiHidden="0" w:uiPriority="68" w:unhideWhenUsed="0"/>
-    <w:lsdException w:name="Medium Grid 3" w:semiHidden="0" w:uiPriority="69" w:unhideWhenUsed="0"/>
-    <w:lsdException w:name="Dark List" w:semiHidden="0" w:uiPriority="70" w:unhideWhenUsed="0"/>
-    <w:lsdException w:name="Colorful Shading" w:semiHidden="0" w:uiPriority="71" w:unhideWhenUsed="0"/>
-    <w:lsdException w:name="Colorful List" w:semiHidden="0" w:uiPriority="72" w:unhideWhenUsed="0"/>
-    <w:lsdException w:name="Colorful Grid" w:semiHidden="0" w:uiPriority="73" w:unhideWhenUsed="0"/>
-    <w:lsdException w:name="Light Shading Accent 1" w:semiHidden="0" w:uiPriority="60" w:unhideWhenUsed="0"/>
-    <w:lsdException w:name="Light List Accent 1" w:semiHidden="0" w:uiPriority="61" w:unhideWhenUsed="0"/>
-    <w:lsdException w:name="Light Grid Accent 1" w:semiHidden="0" w:uiPriority="62" w:unhideWhenUsed="0"/>
-    <w:lsdException w:name="Medium Shading 1 Accent 1" w:semiHidden="0" w:uiPriority="63" w:unhideWhenUsed="0"/>
-    <w:lsdException w:name="Medium Shading 2 Accent 1" w:semiHidden="0" w:uiPriority="64" w:unhideWhenUsed="0"/>
-    <w:lsdException w:name="Medium List 1 Accent 1" w:semiHidden="0" w:uiPriority="65" w:unhideWhenUsed="0"/>
-    <w:lsdException w:name="Revision" w:unhideWhenUsed="0"/>
-    <w:lsdException w:name="List Paragraph" w:semiHidden="0" w:uiPriority="34" w:unhideWhenUsed="0" w:qFormat="1"/>
-    <w:lsdException w:name="Quote" w:semiHidden="0" w:uiPriority="29" w:unhideWhenUsed="0" w:qFormat="1"/>
-    <w:lsdException w:name="Intense Quote" w:semiHidden="0" w:uiPriority="30" w:unhideWhenUsed="0" w:qFormat="1"/>
-    <w:lsdException w:name="Medium List 2 Accent 1" w:semiHidden="0" w:uiPriority="66" w:unhideWhenUsed="0"/>
-    <w:lsdException w:name="Medium Grid 1 Accent 1" w:semiHidden="0" w:uiPriority="67" w:unhideWhenUsed="0"/>
-    <w:lsdException w:name="Medium Grid 2 Accent 1" w:semiHidden="0" w:uiPriority="68" w:unhideWhenUsed="0"/>
-    <w:lsdException w:name="Medium Grid 3 Accent 1" w:semiHidden="0" w:uiPriority="69" w:unhideWhenUsed="0"/>
-    <w:lsdException w:name="Dark List Accent 1" w:semiHidden="0" w:uiPriority="70" w:unhideWhenUsed="0"/>
-    <w:lsdException w:name="Colorful Shading Accent 1" w:semiHidden="0" w:uiPriority="71" w:unhideWhenUsed="0"/>
-    <w:lsdException w:name="Colorful List Accent 1" w:semiHidden="0" w:uiPriority="72" w:unhideWhenUsed="0"/>
-    <w:lsdException w:name="Colorful Grid Accent 1" w:semiHidden="0" w:uiPriority="73" w:unhideWhenUsed="0"/>
-    <w:lsdException w:name="Light Shading Accent 2" w:semiHidden="0" w:uiPriority="60" w:unhideWhenUsed="0"/>
-    <w:lsdException w:name="Light List Accent 2" w:semiHidden="0" w:uiPriority="61" w:unhideWhenUsed="0"/>
-    <w:lsdException w:name="Light Grid Accent 2" w:semiHidden="0" w:uiPriority="62" w:unhideWhenUsed="0"/>
-    <w:lsdException w:name="Medium Shading 1 Accent 2" w:semiHidden="0" w:uiPriority="63" w:unhideWhenUsed="0"/>
-    <w:lsdException w:name="Medium Shading 2 Accent 2" w:semiHidden="0" w:uiPriority="64" w:unhideWhenUsed="0"/>
-    <w:lsdException w:name="Medium List 1 Accent 2" w:semiHidden="0" w:uiPriority="65" w:unhideWhenUsed="0"/>
-    <w:lsdException w:name="Medium List 2 Accent 2" w:semiHidden="0" w:uiPriority="66" w:unhideWhenUsed="0"/>
-    <w:lsdException w:name="Medium Grid 1 Accent 2" w:semiHidden="0" w:uiPriority="67" w:unhideWhenUsed="0"/>
-    <w:lsdException w:name="Medium Grid 2 Accent 2" w:semiHidden="0" w:uiPriority="68" w:unhideWhenUsed="0"/>
-    <w:lsdException w:name="Medium Grid 3 Accent 2" w:semiHidden="0" w:uiPriority="69" w:unhideWhenUsed="0"/>
-    <w:lsdException w:name="Dark List Accent 2" w:semiHidden="0" w:uiPriority="70" w:unhideWhenUsed="0"/>
-    <w:lsdException w:name="Colorful Shading Accent 2" w:semiHidden="0" w:uiPriority="71" w:unhideWhenUsed="0"/>
-    <w:lsdException w:name="Colorful List Accent 2" w:semiHidden="0" w:uiPriority="72" w:unhideWhenUsed="0"/>
-    <w:lsdException w:name="Colorful Grid Accent 2" w:semiHidden="0" w:uiPriority="73" w:unhideWhenUsed="0"/>
-    <w:lsdException w:name="Light Shading Accent 3" w:semiHidden="0" w:uiPriority="60" w:unhideWhenUsed="0"/>
-    <w:lsdException w:name="Light List Accent 3" w:semiHidden="0" w:uiPriority="61" w:unhideWhenUsed="0"/>
-    <w:lsdException w:name="Light Grid Accent 3" w:semiHidden="0" w:uiPriority="62" w:unhideWhenUsed="0"/>
-    <w:lsdException w:name="Medium Shading 1 Accent 3" w:semiHidden="0" w:uiPriority="63" w:unhideWhenUsed="0"/>
-    <w:lsdException w:name="Medium Shading 2 Accent 3" w:semiHidden="0" w:uiPriority="64" w:unhideWhenUsed="0"/>
-    <w:lsdException w:name="Medium List 1 Accent 3" w:semiHidden="0" w:uiPriority="65" w:unhideWhenUsed="0"/>
-    <w:lsdException w:name="Medium List 2 Accent 3" w:semiHidden="0" w:uiPriority="66" w:unhideWhenUsed="0"/>
-    <w:lsdException w:name="Medium Grid 1 Accent 3" w:semiHidden="0" w:uiPriority="67" w:unhideWhenUsed="0"/>
-    <w:lsdException w:name="Medium Grid 2 Accent 3" w:semiHidden="0" w:uiPriority="68" w:unhideWhenUsed="0"/>
-    <w:lsdException w:name="Medium Grid 3 Accent 3" w:semiHidden="0" w:uiPriority="69" w:unhideWhenUsed="0"/>
-    <w:lsdException w:name="Dark List Accent 3" w:semiHidden="0" w:uiPriority="70" w:unhideWhenUsed="0"/>
-    <w:lsdException w:name="Colorful Shading Accent 3" w:semiHidden="0" w:uiPriority="71" w:unhideWhenUsed="0"/>
-    <w:lsdException w:name="Colorful List Accent 3" w:semiHidden="0" w:uiPriority="72" w:unhideWhenUsed="0"/>
-    <w:lsdException w:name="Colorful Grid Accent 3" w:semiHidden="0" w:uiPriority="73" w:unhideWhenUsed="0"/>
-    <w:lsdException w:name="Light Shading Accent 4" w:semiHidden="0" w:uiPriority="60" w:unhideWhenUsed="0"/>
-    <w:lsdException w:name="Light List Accent 4" w:semiHidden="0" w:uiPriority="61" w:unhideWhenUsed="0"/>
-    <w:lsdException w:name="Light Grid Accent 4" w:semiHidden="0" w:uiPriority="62" w:unhideWhenUsed="0"/>
-    <w:lsdException w:name="Medium Shading 1 Accent 4" w:semiHidden="0" w:uiPriority="63" w:unhideWhenUsed="0"/>
-    <w:lsdException w:name="Medium Shading 2 Accent 4" w:semiHidden="0" w:uiPriority="64" w:unhideWhenUsed="0"/>
-    <w:lsdException w:name="Medium List 1 Accent 4" w:semiHidden="0" w:uiPriority="65" w:unhideWhenUsed="0"/>
-    <w:lsdException w:name="Medium List 2 Accent 4" w:semiHidden="0" w:uiPriority="66" w:unhideWhenUsed="0"/>
-    <w:lsdException w:name="Medium Grid 1 Accent 4" w:semiHidden="0" w:uiPriority="67" w:unhideWhenUsed="0"/>
-    <w:lsdException w:name="Medium Grid 2 Accent 4" w:semiHidden="0" w:uiPriority="68" w:unhideWhenUsed="0"/>
-    <w:lsdException w:name="Medium Grid 3 Accent 4" w:semiHidden="0" w:uiPriority="69" w:unhideWhenUsed="0"/>
-    <w:lsdException w:name="Dark List Accent 4" w:semiHidden="0" w:uiPriority="70" w:unhideWhenUsed="0"/>
-    <w:lsdException w:name="Colorful Shading Accent 4" w:semiHidden="0" w:uiPriority="71" w:unhideWhenUsed="0"/>
-    <w:lsdException w:name="Colorful List Accent 4" w:semiHidden="0" w:uiPriority="72" w:unhideWhenUsed="0"/>
-    <w:lsdException w:name="Colorful Grid Accent 4" w:semiHidden="0" w:uiPriority="73" w:unhideWhenUsed="0"/>
-    <w:lsdException w:name="Light Shading Accent 5" w:semiHidden="0" w:uiPriority="60" w:unhideWhenUsed="0"/>
-    <w:lsdException w:name="Light List Accent 5" w:semiHidden="0" w:uiPriority="61" w:unhideWhenUsed="0"/>
-    <w:lsdException w:name="Light Grid Accent 5" w:semiHidden="0" w:uiPriority="62" w:unhideWhenUsed="0"/>
-    <w:lsdException w:name="Medium Shading 1 Accent 5" w:semiHidden="0" w:uiPriority="63" w:unhideWhenUsed="0"/>
-    <w:lsdException w:name="Medium Shading 2 Accent 5" w:semiHidden="0" w:uiPriority="64" w:unhideWhenUsed="0"/>
-    <w:lsdException w:name="Medium List 1 Accent 5" w:semiHidden="0" w:uiPriority="65" w:unhideWhenUsed="0"/>
-    <w:lsdException w:name="Medium List 2 Accent 5" w:semiHidden="0" w:uiPriority="66" w:unhideWhenUsed="0"/>
-    <w:lsdException w:name="Medium Grid 1 Accent 5" w:semiHidden="0" w:uiPriority="67" w:unhideWhenUsed="0"/>
-    <w:lsdException w:name="Medium Grid 2 Accent 5" w:semiHidden="0" w:uiPriority="68" w:unhideWhenUsed="0"/>
-    <w:lsdException w:name="Medium Grid 3 Accent 5" w:semiHidden="0" w:uiPriority="69" w:unhideWhenUsed="0"/>
-    <w:lsdException w:name="Dark List Accent 5" w:semiHidden="0" w:uiPriority="70" w:unhideWhenUsed="0"/>
-    <w:lsdException w:name="Colorful Shading Accent 5" w:semiHidden="0" w:uiPriority="71" w:unhideWhenUsed="0"/>
-    <w:lsdException w:name="Colorful List Accent 5" w:semiHidden="0" w:uiPriority="72" w:unhideWhenUsed="0"/>
-    <w:lsdException w:name="Colorful Grid Accent 5" w:semiHidden="0" w:uiPriority="73" w:unhideWhenUsed="0"/>
-    <w:lsdException w:name="Light Shading Accent 6" w:semiHidden="0" w:uiPriority="60" w:unhideWhenUsed="0"/>
-    <w:lsdException w:name="Light List Accent 6" w:semiHidden="0" w:uiPriority="61" w:unhideWhenUsed="0"/>
-    <w:lsdException w:name="Light Grid Accent 6" w:semiHidden="0" w:uiPriority="62" w:unhideWhenUsed="0"/>
-    <w:lsdException w:name="Medium Shading 1 Accent 6" w:semiHidden="0" w:uiPriority="63" w:unhideWhenUsed="0"/>
-    <w:lsdException w:name="Medium Shading 2 Accent 6" w:semiHidden="0" w:uiPriority="64" w:unhideWhenUsed="0"/>
-    <w:lsdException w:name="Medium List 1 Accent 6" w:semiHidden="0" w:uiPriority="65" w:unhideWhenUsed="0"/>
-    <w:lsdException w:name="Medium List 2 Accent 6" w:semiHidden="0" w:uiPriority="66" w:unhideWhenUsed="0"/>
-    <w:lsdException w:name="Medium Grid 1 Accent 6" w:semiHidden="0" w:uiPriority="67" w:unhideWhenUsed="0"/>
-    <w:lsdException w:name="Medium Grid 2 Accent 6" w:semiHidden="0" w:uiPriority="68" w:unhideWhenUsed="0"/>
-    <w:lsdException w:name="Medium Grid 3 Accent 6" w:semiHidden="0" w:uiPriority="69" w:unhideWhenUsed="0"/>
-    <w:lsdException w:name="Dark List Accent 6" w:semiHidden="0" w:uiPriority="70" w:unhideWhenUsed="0"/>
-    <w:lsdException w:name="Colorful Shading Accent 6" w:semiHidden="0" w:uiPriority="71" w:unhideWhenUsed="0"/>
-    <w:lsdException w:name="Colorful List Accent 6" w:semiHidden="0" w:uiPriority="72" w:unhideWhenUsed="0"/>
-    <w:lsdException w:name="Colorful Grid Accent 6" w:semiHidden="0" w:uiPriority="73" w:unhideWhenUsed="0"/>
-    <w:lsdException w:name="Subtle Emphasis" w:semiHidden="0" w:uiPriority="19" w:unhideWhenUsed="0" w:qFormat="1"/>
-    <w:lsdException w:name="Intense Emphasis" w:semiHidden="0" w:uiPriority="21" w:unhideWhenUsed="0" w:qFormat="1"/>
-    <w:lsdException w:name="Subtle Reference" w:semiHidden="0" w:uiPriority="31" w:unhideWhenUsed="0" w:qFormat="1"/>
-    <w:lsdException w:name="Intense Reference" w:semiHidden="0" w:uiPriority="32" w:unhideWhenUsed="0" w:qFormat="1"/>
-    <w:lsdException w:name="Book Title" w:semiHidden="0" w:uiPriority="33" w:unhideWhenUsed="0" w:qFormat="1"/>
-    <w:lsdException w:name="Bibliography" w:uiPriority="37"/>
-    <w:lsdException w:name="TOC Heading" w:uiPriority="39" w:qFormat="1"/>
+  <w:latentStyles w:defLockedState="0" w:defUIPriority="99" w:defSemiHidden="0" w:defUnhideWhenUsed="0" w:defQFormat="0" w:count="371">
+    <w:lsdException w:name="Normal" w:uiPriority="0" w:qFormat="1"/>
+    <w:lsdException w:name="heading 1" w:uiPriority="9" w:qFormat="1"/>
+    <w:lsdException w:name="heading 2" w:semiHidden="1" w:uiPriority="9" w:unhideWhenUsed="1" w:qFormat="1"/>
+    <w:lsdException w:name="heading 3" w:semiHidden="1" w:uiPriority="9" w:unhideWhenUsed="1" w:qFormat="1"/>
+    <w:lsdException w:name="heading 4" w:semiHidden="1" w:uiPriority="9" w:unhideWhenUsed="1" w:qFormat="1"/>
+    <w:lsdException w:name="heading 5" w:semiHidden="1" w:uiPriority="9" w:unhideWhenUsed="1" w:qFormat="1"/>
+    <w:lsdException w:name="heading 6" w:semiHidden="1" w:uiPriority="9" w:unhideWhenUsed="1" w:qFormat="1"/>
+    <w:lsdException w:name="heading 7" w:semiHidden="1" w:uiPriority="9" w:unhideWhenUsed="1" w:qFormat="1"/>
+    <w:lsdException w:name="heading 8" w:semiHidden="1" w:uiPriority="9" w:unhideWhenUsed="1" w:qFormat="1"/>
+    <w:lsdException w:name="heading 9" w:semiHidden="1" w:uiPriority="9" w:unhideWhenUsed="1" w:qFormat="1"/>
+    <w:lsdException w:name="index 1" w:semiHidden="1" w:unhideWhenUsed="1"/>
+    <w:lsdException w:name="index 2" w:semiHidden="1" w:unhideWhenUsed="1"/>
+    <w:lsdException w:name="index 3" w:semiHidden="1" w:unhideWhenUsed="1"/>
+    <w:lsdException w:name="index 4" w:semiHidden="1" w:unhideWhenUsed="1"/>
+    <w:lsdException w:name="index 5" w:semiHidden="1" w:unhideWhenUsed="1"/>
+    <w:lsdException w:name="index 6" w:semiHidden="1" w:unhideWhenUsed="1"/>
+    <w:lsdException w:name="index 7" w:semiHidden="1" w:unhideWhenUsed="1"/>
+    <w:lsdException w:name="index 8" w:semiHidden="1" w:unhideWhenUsed="1"/>
+    <w:lsdException w:name="index 9" w:semiHidden="1" w:unhideWhenUsed="1"/>
+    <w:lsdException w:name="toc 1" w:semiHidden="1" w:uiPriority="39" w:unhideWhenUsed="1"/>
+    <w:lsdException w:name="toc 2" w:semiHidden="1" w:uiPriority="39" w:unhideWhenUsed="1"/>
+    <w:lsdException w:name="toc 3" w:semiHidden="1" w:uiPriority="39" w:unhideWhenUsed="1"/>
+    <w:lsdException w:name="toc 4" w:semiHidden="1" w:uiPriority="39" w:unhideWhenUsed="1"/>
+    <w:lsdException w:name="toc 5" w:semiHidden="1" w:uiPriority="39" w:unhideWhenUsed="1"/>
+    <w:lsdException w:name="toc 6" w:semiHidden="1" w:uiPriority="39" w:unhideWhenUsed="1"/>
+    <w:lsdException w:name="toc 7" w:semiHidden="1" w:uiPriority="39" w:unhideWhenUsed="1"/>
+    <w:lsdException w:name="toc 8" w:semiHidden="1" w:uiPriority="39" w:unhideWhenUsed="1"/>
+    <w:lsdException w:name="toc 9" w:semiHidden="1" w:uiPriority="39" w:unhideWhenUsed="1"/>
+    <w:lsdException w:name="Normal Indent" w:semiHidden="1" w:unhideWhenUsed="1"/>
+    <w:lsdException w:name="footnote text" w:semiHidden="1" w:unhideWhenUsed="1"/>
+    <w:lsdException w:name="annotation text" w:semiHidden="1" w:unhideWhenUsed="1"/>
+    <w:lsdException w:name="header" w:semiHidden="1" w:unhideWhenUsed="1"/>
+    <w:lsdException w:name="footer" w:semiHidden="1" w:unhideWhenUsed="1"/>
+    <w:lsdException w:name="index heading" w:semiHidden="1" w:unhideWhenUsed="1"/>
+    <w:lsdException w:name="caption" w:semiHidden="1" w:uiPriority="35" w:unhideWhenUsed="1" w:qFormat="1"/>
+    <w:lsdException w:name="table of figures" w:semiHidden="1" w:unhideWhenUsed="1"/>
+    <w:lsdException w:name="envelope address" w:semiHidden="1" w:unhideWhenUsed="1"/>
+    <w:lsdException w:name="envelope return" w:semiHidden="1" w:unhideWhenUsed="1"/>
+    <w:lsdException w:name="footnote reference" w:semiHidden="1" w:unhideWhenUsed="1"/>
+    <w:lsdException w:name="annotation reference" w:semiHidden="1" w:unhideWhenUsed="1"/>
+    <w:lsdException w:name="line number" w:semiHidden="1" w:unhideWhenUsed="1"/>
+    <w:lsdException w:name="page number" w:semiHidden="1" w:unhideWhenUsed="1"/>
+    <w:lsdException w:name="endnote reference" w:semiHidden="1" w:unhideWhenUsed="1"/>
+    <w:lsdException w:name="endnote text" w:semiHidden="1" w:unhideWhenUsed="1"/>
+    <w:lsdException w:name="table of authorities" w:semiHidden="1" w:unhideWhenUsed="1"/>
+    <w:lsdException w:name="macro" w:semiHidden="1" w:unhideWhenUsed="1"/>
+    <w:lsdException w:name="toa heading" w:semiHidden="1" w:unhideWhenUsed="1"/>
+    <w:lsdException w:name="List" w:semiHidden="1" w:unhideWhenUsed="1"/>
+    <w:lsdException w:name="List Bullet" w:semiHidden="1" w:unhideWhenUsed="1"/>
+    <w:lsdException w:name="List Number" w:semiHidden="1" w:unhideWhenUsed="1"/>
+    <w:lsdException w:name="List 2" w:semiHidden="1" w:unhideWhenUsed="1"/>
+    <w:lsdException w:name="List 3" w:semiHidden="1" w:unhideWhenUsed="1"/>
+    <w:lsdException w:name="List 4" w:semiHidden="1" w:unhideWhenUsed="1"/>
+    <w:lsdException w:name="List 5" w:semiHidden="1" w:unhideWhenUsed="1"/>
+    <w:lsdException w:name="List Bullet 2" w:semiHidden="1" w:unhideWhenUsed="1"/>
+    <w:lsdException w:name="List Bullet 3" w:semiHidden="1" w:unhideWhenUsed="1"/>
+    <w:lsdException w:name="List Bullet 4" w:semiHidden="1" w:unhideWhenUsed="1"/>
+    <w:lsdException w:name="List Bullet 5" w:semiHidden="1" w:unhideWhenUsed="1"/>
+    <w:lsdException w:name="List Number 2" w:semiHidden="1" w:unhideWhenUsed="1"/>
+    <w:lsdException w:name="List Number 3" w:semiHidden="1" w:unhideWhenUsed="1"/>
+    <w:lsdException w:name="List Number 4" w:semiHidden="1" w:unhideWhenUsed="1"/>
+    <w:lsdException w:name="List Number 5" w:semiHidden="1" w:unhideWhenUsed="1"/>
+    <w:lsdException w:name="Title" w:uiPriority="10" w:qFormat="1"/>
+    <w:lsdException w:name="Closing" w:semiHidden="1" w:unhideWhenUsed="1"/>
+    <w:lsdException w:name="Signature" w:semiHidden="1" w:unhideWhenUsed="1"/>
+    <w:lsdException w:name="Default Paragraph Font" w:semiHidden="1" w:uiPriority="1" w:unhideWhenUsed="1"/>
+    <w:lsdException w:name="Body Text" w:semiHidden="1" w:unhideWhenUsed="1"/>
+    <w:lsdException w:name="Body Text Indent" w:semiHidden="1" w:unhideWhenUsed="1"/>
+    <w:lsdException w:name="List Continue" w:semiHidden="1" w:unhideWhenUsed="1"/>
+    <w:lsdException w:name="List Continue 2" w:semiHidden="1" w:unhideWhenUsed="1"/>
+    <w:lsdException w:name="List Continue 3" w:semiHidden="1" w:unhideWhenUsed="1"/>
+    <w:lsdException w:name="List Continue 4" w:semiHidden="1" w:unhideWhenUsed="1"/>
+    <w:lsdException w:name="List Continue 5" w:semiHidden="1" w:unhideWhenUsed="1"/>
+    <w:lsdException w:name="Message Header" w:semiHidden="1" w:unhideWhenUsed="1"/>
+    <w:lsdException w:name="Subtitle" w:uiPriority="11" w:qFormat="1"/>
+    <w:lsdException w:name="Salutation" w:semiHidden="1" w:unhideWhenUsed="1"/>
+    <w:lsdException w:name="Date" w:semiHidden="1" w:unhideWhenUsed="1"/>
+    <w:lsdException w:name="Body Text First Indent" w:semiHidden="1" w:unhideWhenUsed="1"/>
+    <w:lsdException w:name="Body Text First Indent 2" w:semiHidden="1" w:unhideWhenUsed="1"/>
+    <w:lsdException w:name="Note Heading" w:semiHidden="1" w:unhideWhenUsed="1"/>
+    <w:lsdException w:name="Body Text 2" w:semiHidden="1" w:unhideWhenUsed="1"/>
+    <w:lsdException w:name="Body Text 3" w:semiHidden="1" w:unhideWhenUsed="1"/>
+    <w:lsdException w:name="Body Text Indent 2" w:semiHidden="1" w:unhideWhenUsed="1"/>
+    <w:lsdException w:name="Body Text Indent 3" w:semiHidden="1" w:unhideWhenUsed="1"/>
+    <w:lsdException w:name="Block Text" w:semiHidden="1" w:unhideWhenUsed="1"/>
+    <w:lsdException w:name="Hyperlink" w:semiHidden="1" w:unhideWhenUsed="1"/>
+    <w:lsdException w:name="FollowedHyperlink" w:semiHidden="1" w:unhideWhenUsed="1"/>
+    <w:lsdException w:name="Strong" w:uiPriority="22" w:qFormat="1"/>
+    <w:lsdException w:name="Emphasis" w:uiPriority="20" w:qFormat="1"/>
+    <w:lsdException w:name="Document Map" w:semiHidden="1" w:unhideWhenUsed="1"/>
+    <w:lsdException w:name="Plain Text" w:semiHidden="1" w:unhideWhenUsed="1"/>
+    <w:lsdException w:name="E-mail Signature" w:semiHidden="1" w:unhideWhenUsed="1"/>
+    <w:lsdException w:name="HTML Top of Form" w:semiHidden="1" w:unhideWhenUsed="1"/>
+    <w:lsdException w:name="HTML Bottom of Form" w:semiHidden="1" w:unhideWhenUsed="1"/>
+    <w:lsdException w:name="Normal (Web)" w:semiHidden="1" w:unhideWhenUsed="1"/>
+    <w:lsdException w:name="HTML Acronym" w:semiHidden="1" w:unhideWhenUsed="1"/>
+    <w:lsdException w:name="HTML Address" w:semiHidden="1" w:unhideWhenUsed="1"/>
+    <w:lsdException w:name="HTML Cite" w:semiHidden="1" w:unhideWhenUsed="1"/>
+    <w:lsdException w:name="HTML Code" w:semiHidden="1" w:unhideWhenUsed="1"/>
+    <w:lsdException w:name="HTML Definition" w:semiHidden="1" w:unhideWhenUsed="1"/>
+    <w:lsdException w:name="HTML Keyboard" w:semiHidden="1" w:unhideWhenUsed="1"/>
+    <w:lsdException w:name="HTML Preformatted" w:semiHidden="1" w:unhideWhenUsed="1"/>
+    <w:lsdException w:name="HTML Sample" w:semiHidden="1" w:unhideWhenUsed="1"/>
+    <w:lsdException w:name="HTML Typewriter" w:semiHidden="1" w:unhideWhenUsed="1"/>
+    <w:lsdException w:name="HTML Variable" w:semiHidden="1" w:unhideWhenUsed="1"/>
+    <w:lsdException w:name="Normal Table" w:semiHidden="1" w:unhideWhenUsed="1"/>
+    <w:lsdException w:name="annotation subject" w:semiHidden="1" w:unhideWhenUsed="1"/>
+    <w:lsdException w:name="No List" w:semiHidden="1" w:unhideWhenUsed="1"/>
+    <w:lsdException w:name="Outline List 1" w:semiHidden="1" w:unhideWhenUsed="1"/>
+    <w:lsdException w:name="Outline List 2" w:semiHidden="1" w:unhideWhenUsed="1"/>
+    <w:lsdException w:name="Outline List 3" w:semiHidden="1" w:unhideWhenUsed="1"/>
+    <w:lsdException w:name="Table Simple 1" w:semiHidden="1" w:unhideWhenUsed="1"/>
+    <w:lsdException w:name="Table Simple 2" w:semiHidden="1" w:unhideWhenUsed="1"/>
+    <w:lsdException w:name="Table Simple 3" w:semiHidden="1" w:unhideWhenUsed="1"/>
+    <w:lsdException w:name="Table Classic 1" w:semiHidden="1" w:unhideWhenUsed="1"/>
+    <w:lsdException w:name="Table Classic 2" w:semiHidden="1" w:unhideWhenUsed="1"/>
+    <w:lsdException w:name="Table Classic 3" w:semiHidden="1" w:unhideWhenUsed="1"/>
+    <w:lsdException w:name="Table Classic 4" w:semiHidden="1" w:unhideWhenUsed="1"/>
+    <w:lsdException w:name="Table Colorful 1" w:semiHidden="1" w:unhideWhenUsed="1"/>
+    <w:lsdException w:name="Table Colorful 2" w:semiHidden="1" w:unhideWhenUsed="1"/>
+    <w:lsdException w:name="Table Colorful 3" w:semiHidden="1" w:unhideWhenUsed="1"/>
+    <w:lsdException w:name="Table Columns 1" w:semiHidden="1" w:unhideWhenUsed="1"/>
+    <w:lsdException w:name="Table Columns 2" w:semiHidden="1" w:unhideWhenUsed="1"/>
+    <w:lsdException w:name="Table Columns 3" w:semiHidden="1" w:unhideWhenUsed="1"/>
+    <w:lsdException w:name="Table Columns 4" w:semiHidden="1" w:unhideWhenUsed="1"/>
+    <w:lsdException w:name="Table Columns 5" w:semiHidden="1" w:unhideWhenUsed="1"/>
+    <w:lsdException w:name="Table Grid 1" w:semiHidden="1" w:unhideWhenUsed="1"/>
+    <w:lsdException w:name="Table Grid 2" w:semiHidden="1" w:unhideWhenUsed="1"/>
+    <w:lsdException w:name="Table Grid 3" w:semiHidden="1" w:unhideWhenUsed="1"/>
+    <w:lsdException w:name="Table Grid 4" w:semiHidden="1" w:unhideWhenUsed="1"/>
+    <w:lsdException w:name="Table Grid 5" w:semiHidden="1" w:unhideWhenUsed="1"/>
+    <w:lsdException w:name="Table Grid 6" w:semiHidden="1" w:unhideWhenUsed="1"/>
+    <w:lsdException w:name="Table Grid 7" w:semiHidden="1" w:unhideWhenUsed="1"/>
+    <w:lsdException w:name="Table Grid 8" w:semiHidden="1" w:unhideWhenUsed="1"/>
+    <w:lsdException w:name="Table List 1" w:semiHidden="1" w:unhideWhenUsed="1"/>
+    <w:lsdException w:name="Table List 2" w:semiHidden="1" w:unhideWhenUsed="1"/>
+    <w:lsdException w:name="Table List 3" w:semiHidden="1" w:unhideWhenUsed="1"/>
+    <w:lsdException w:name="Table List 4" w:semiHidden="1" w:unhideWhenUsed="1"/>
+    <w:lsdException w:name="Table List 5" w:semiHidden="1" w:unhideWhenUsed="1"/>
+    <w:lsdException w:name="Table List 6" w:semiHidden="1" w:unhideWhenUsed="1"/>
+    <w:lsdException w:name="Table List 7" w:semiHidden="1" w:unhideWhenUsed="1"/>
+    <w:lsdException w:name="Table List 8" w:semiHidden="1" w:unhideWhenUsed="1"/>
+    <w:lsdException w:name="Table 3D effects 1" w:semiHidden="1" w:unhideWhenUsed="1"/>
+    <w:lsdException w:name="Table 3D effects 2" w:semiHidden="1" w:unhideWhenUsed="1"/>
+    <w:lsdException w:name="Table 3D effects 3" w:semiHidden="1" w:unhideWhenUsed="1"/>
+    <w:lsdException w:name="Table Contemporary" w:semiHidden="1" w:unhideWhenUsed="1"/>
+    <w:lsdException w:name="Table Elegant" w:semiHidden="1" w:unhideWhenUsed="1"/>
+    <w:lsdException w:name="Table Professional" w:semiHidden="1" w:unhideWhenUsed="1"/>
+    <w:lsdException w:name="Table Subtle 1" w:semiHidden="1" w:unhideWhenUsed="1"/>
+    <w:lsdException w:name="Table Subtle 2" w:semiHidden="1" w:unhideWhenUsed="1"/>
+    <w:lsdException w:name="Table Web 1" w:semiHidden="1" w:unhideWhenUsed="1"/>
+    <w:lsdException w:name="Table Web 2" w:semiHidden="1" w:unhideWhenUsed="1"/>
+    <w:lsdException w:name="Table Web 3" w:semiHidden="1" w:unhideWhenUsed="1"/>
+    <w:lsdException w:name="Balloon Text" w:semiHidden="1" w:unhideWhenUsed="1"/>
+    <w:lsdException w:name="Table Grid" w:uiPriority="59"/>
+    <w:lsdException w:name="Table Theme" w:semiHidden="1" w:unhideWhenUsed="1"/>
+    <w:lsdException w:name="Placeholder Text" w:semiHidden="1"/>
+    <w:lsdException w:name="No Spacing" w:uiPriority="1" w:qFormat="1"/>
+    <w:lsdException w:name="Light Shading" w:uiPriority="60"/>
+    <w:lsdException w:name="Light List" w:uiPriority="61"/>
+    <w:lsdException w:name="Light Grid" w:uiPriority="62"/>
+    <w:lsdException w:name="Medium Shading 1" w:uiPriority="63"/>
+    <w:lsdException w:name="Medium Shading 2" w:uiPriority="64"/>
+    <w:lsdException w:name="Medium List 1" w:uiPriority="65"/>
+    <w:lsdException w:name="Medium List 2" w:uiPriority="66"/>
+    <w:lsdException w:name="Medium Grid 1" w:uiPriority="67"/>
+    <w:lsdException w:name="Medium Grid 2" w:uiPriority="68"/>
+    <w:lsdException w:name="Medium Grid 3" w:uiPriority="69"/>
+    <w:lsdException w:name="Dark List" w:uiPriority="70"/>
+    <w:lsdException w:name="Colorful Shading" w:uiPriority="71"/>
+    <w:lsdException w:name="Colorful List" w:uiPriority="72"/>
+    <w:lsdException w:name="Colorful Grid" w:uiPriority="73"/>
+    <w:lsdException w:name="Light Shading Accent 1" w:uiPriority="60"/>
+    <w:lsdException w:name="Light List Accent 1" w:uiPriority="61"/>
+    <w:lsdException w:name="Light Grid Accent 1" w:uiPriority="62"/>
+    <w:lsdException w:name="Medium Shading 1 Accent 1" w:uiPriority="63"/>
+    <w:lsdException w:name="Medium Shading 2 Accent 1" w:uiPriority="64"/>
+    <w:lsdException w:name="Medium List 1 Accent 1" w:uiPriority="65"/>
+    <w:lsdException w:name="Revision" w:semiHidden="1"/>
+    <w:lsdException w:name="List Paragraph" w:uiPriority="34" w:qFormat="1"/>
+    <w:lsdException w:name="Quote" w:uiPriority="29" w:qFormat="1"/>
+    <w:lsdException w:name="Intense Quote" w:uiPriority="30" w:qFormat="1"/>
+    <w:lsdException w:name="Medium List 2 Accent 1" w:uiPriority="66"/>
+    <w:lsdException w:name="Medium Grid 1 Accent 1" w:uiPriority="67"/>
+    <w:lsdException w:name="Medium Grid 2 Accent 1" w:uiPriority="68"/>
+    <w:lsdException w:name="Medium Grid 3 Accent 1" w:uiPriority="69"/>
+    <w:lsdException w:name="Dark List Accent 1" w:uiPriority="70"/>
+    <w:lsdException w:name="Colorful Shading Accent 1" w:uiPriority="71"/>
+    <w:lsdException w:name="Colorful List Accent 1" w:uiPriority="72"/>
+    <w:lsdException w:name="Colorful Grid Accent 1" w:uiPriority="73"/>
+    <w:lsdException w:name="Light Shading Accent 2" w:uiPriority="60"/>
+    <w:lsdException w:name="Light List Accent 2" w:uiPriority="61"/>
+    <w:lsdException w:name="Light Grid Accent 2" w:uiPriority="62"/>
+    <w:lsdException w:name="Medium Shading 1 Accent 2" w:uiPriority="63"/>
+    <w:lsdException w:name="Medium Shading 2 Accent 2" w:uiPriority="64"/>
+    <w:lsdException w:name="Medium List 1 Accent 2" w:uiPriority="65"/>
+    <w:lsdException w:name="Medium List 2 Accent 2" w:uiPriority="66"/>
+    <w:lsdException w:name="Medium Grid 1 Accent 2" w:uiPriority="67"/>
+    <w:lsdException w:name="Medium Grid 2 Accent 2" w:uiPriority="68"/>
+    <w:lsdException w:name="Medium Grid 3 Accent 2" w:uiPriority="69"/>
+    <w:lsdException w:name="Dark List Accent 2" w:uiPriority="70"/>
+    <w:lsdException w:name="Colorful Shading Accent 2" w:uiPriority="71"/>
+    <w:lsdException w:name="Colorful List Accent 2" w:uiPriority="72"/>
+    <w:lsdException w:name="Colorful Grid Accent 2" w:uiPriority="73"/>
+    <w:lsdException w:name="Light Shading Accent 3" w:uiPriority="60"/>
+    <w:lsdException w:name="Light List Accent 3" w:uiPriority="61"/>
+    <w:lsdException w:name="Light Grid Accent 3" w:uiPriority="62"/>
+    <w:lsdException w:name="Medium Shading 1 Accent 3" w:uiPriority="63"/>
+    <w:lsdException w:name="Medium Shading 2 Accent 3" w:uiPriority="64"/>
+    <w:lsdException w:name="Medium List 1 Accent 3" w:uiPriority="65"/>
+    <w:lsdException w:name="Medium List 2 Accent 3" w:uiPriority="66"/>
+    <w:lsdException w:name="Medium Grid 1 Accent 3" w:uiPriority="67"/>
+    <w:lsdException w:name="Medium Grid 2 Accent 3" w:uiPriority="68"/>
+    <w:lsdException w:name="Medium Grid 3 Accent 3" w:uiPriority="69"/>
+    <w:lsdException w:name="Dark List Accent 3" w:uiPriority="70"/>
+    <w:lsdException w:name="Colorful Shading Accent 3" w:uiPriority="71"/>
+    <w:lsdException w:name="Colorful List Accent 3" w:uiPriority="72"/>
+    <w:lsdException w:name="Colorful Grid Accent 3" w:uiPriority="73"/>
+    <w:lsdException w:name="Light Shading Accent 4" w:uiPriority="60"/>
+    <w:lsdException w:name="Light List Accent 4" w:uiPriority="61"/>
+    <w:lsdException w:name="Light Grid Accent 4" w:uiPriority="62"/>
+    <w:lsdException w:name="Medium Shading 1 Accent 4" w:uiPriority="63"/>
+    <w:lsdException w:name="Medium Shading 2 Accent 4" w:uiPriority="64"/>
+    <w:lsdException w:name="Medium List 1 Accent 4" w:uiPriority="65"/>
+    <w:lsdException w:name="Medium List 2 Accent 4" w:uiPriority="66"/>
+    <w:lsdException w:name="Medium Grid 1 Accent 4" w:uiPriority="67"/>
+    <w:lsdException w:name="Medium Grid 2 Accent 4" w:uiPriority="68"/>
+    <w:lsdException w:name="Medium Grid 3 Accent 4" w:uiPriority="69"/>
+    <w:lsdException w:name="Dark List Accent 4" w:uiPriority="70"/>
+    <w:lsdException w:name="Colorful Shading Accent 4" w:uiPriority="71"/>
+    <w:lsdException w:name="Colorful List Accent 4" w:uiPriority="72"/>
+    <w:lsdException w:name="Colorful Grid Accent 4" w:uiPriority="73"/>
+    <w:lsdException w:name="Light Shading Accent 5" w:uiPriority="60"/>
+    <w:lsdException w:name="Light List Accent 5" w:uiPriority="61"/>
+    <w:lsdException w:name="Light Grid Accent 5" w:uiPriority="62"/>
+    <w:lsdException w:name="Medium Shading 1 Accent 5" w:uiPriority="63"/>
+    <w:lsdException w:name="Medium Shading 2 Accent 5" w:uiPriority="64"/>
+    <w:lsdException w:name="Medium List 1 Accent 5" w:uiPriority="65"/>
+    <w:lsdException w:name="Medium List 2 Accent 5" w:uiPriority="66"/>
+    <w:lsdException w:name="Medium Grid 1 Accent 5" w:uiPriority="67"/>
+    <w:lsdException w:name="Medium Grid 2 Accent 5" w:uiPriority="68"/>
+    <w:lsdException w:name="Medium Grid 3 Accent 5" w:uiPriority="69"/>
+    <w:lsdException w:name="Dark List Accent 5" w:uiPriority="70"/>
+    <w:lsdException w:name="Colorful Shading Accent 5" w:uiPriority="71"/>
+    <w:lsdException w:name="Colorful List Accent 5" w:uiPriority="72"/>
+    <w:lsdException w:name="Colorful Grid Accent 5" w:uiPriority="73"/>
+    <w:lsdException w:name="Light Shading Accent 6" w:uiPriority="60"/>
+    <w:lsdException w:name="Light List Accent 6" w:uiPriority="61"/>
+    <w:lsdException w:name="Light Grid Accent 6" w:uiPriority="62"/>
+    <w:lsdException w:name="Medium Shading 1 Accent 6" w:uiPriority="63"/>
+    <w:lsdException w:name="Medium Shading 2 Accent 6" w:uiPriority="64"/>
+    <w:lsdException w:name="Medium List 1 Accent 6" w:uiPriority="65"/>
+    <w:lsdException w:name="Medium List 2 Accent 6" w:uiPriority="66"/>
+    <w:lsdException w:name="Medium Grid 1 Accent 6" w:uiPriority="67"/>
+    <w:lsdException w:name="Medium Grid 2 Accent 6" w:uiPriority="68"/>
+    <w:lsdException w:name="Medium Grid 3 Accent 6" w:uiPriority="69"/>
+    <w:lsdException w:name="Dark List Accent 6" w:uiPriority="70"/>
+    <w:lsdException w:name="Colorful Shading Accent 6" w:uiPriority="71"/>
+    <w:lsdException w:name="Colorful List Accent 6" w:uiPriority="72"/>
+    <w:lsdException w:name="Colorful Grid Accent 6" w:uiPriority="73"/>
+    <w:lsdException w:name="Subtle Emphasis" w:uiPriority="19" w:qFormat="1"/>
+    <w:lsdException w:name="Intense Emphasis" w:uiPriority="21" w:qFormat="1"/>
+    <w:lsdException w:name="Subtle Reference" w:uiPriority="31" w:qFormat="1"/>
+    <w:lsdException w:name="Intense Reference" w:uiPriority="32" w:qFormat="1"/>
+    <w:lsdException w:name="Book Title" w:uiPriority="33" w:qFormat="1"/>
+    <w:lsdException w:name="Bibliography" w:semiHidden="1" w:uiPriority="37" w:unhideWhenUsed="1"/>
+    <w:lsdException w:name="TOC Heading" w:semiHidden="1" w:uiPriority="39" w:unhideWhenUsed="1" w:qFormat="1"/>
+    <w:lsdException w:name="Plain Table 1" w:uiPriority="41"/>
+    <w:lsdException w:name="Plain Table 2" w:uiPriority="42"/>
+    <w:lsdException w:name="Plain Table 3" w:uiPriority="43"/>
+    <w:lsdException w:name="Plain Table 4" w:uiPriority="44"/>
+    <w:lsdException w:name="Plain Table 5" w:uiPriority="45"/>
+    <w:lsdException w:name="Grid Table Light" w:uiPriority="40"/>
+    <w:lsdException w:name="Grid Table 1 Light" w:uiPriority="46"/>
+    <w:lsdException w:name="Grid Table 2" w:uiPriority="47"/>
+    <w:lsdException w:name="Grid Table 3" w:uiPriority="48"/>
+    <w:lsdException w:name="Grid Table 4" w:uiPriority="49"/>
+    <w:lsdException w:name="Grid Table 5 Dark" w:uiPriority="50"/>
+    <w:lsdException w:name="Grid Table 6 Colorful" w:uiPriority="51"/>
+    <w:lsdException w:name="Grid Table 7 Colorful" w:uiPriority="52"/>
+    <w:lsdException w:name="Grid Table 1 Light Accent 1" w:uiPriority="46"/>
+    <w:lsdException w:name="Grid Table 2 Accent 1" w:uiPriority="47"/>
+    <w:lsdException w:name="Grid Table 3 Accent 1" w:uiPriority="48"/>
+    <w:lsdException w:name="Grid Table 4 Accent 1" w:uiPriority="49"/>
+    <w:lsdException w:name="Grid Table 5 Dark Accent 1" w:uiPriority="50"/>
+    <w:lsdException w:name="Grid Table 6 Colorful Accent 1" w:uiPriority="51"/>
+    <w:lsdException w:name="Grid Table 7 Colorful Accent 1" w:uiPriority="52"/>
+    <w:lsdException w:name="Grid Table 1 Light Accent 2" w:uiPriority="46"/>
+    <w:lsdException w:name="Grid Table 2 Accent 2" w:uiPriority="47"/>
+    <w:lsdException w:name="Grid Table 3 Accent 2" w:uiPriority="48"/>
+    <w:lsdException w:name="Grid Table 4 Accent 2" w:uiPriority="49"/>
+    <w:lsdException w:name="Grid Table 5 Dark Accent 2" w:uiPriority="50"/>
+    <w:lsdException w:name="Grid Table 6 Colorful Accent 2" w:uiPriority="51"/>
+    <w:lsdException w:name="Grid Table 7 Colorful Accent 2" w:uiPriority="52"/>
+    <w:lsdException w:name="Grid Table 1 Light Accent 3" w:uiPriority="46"/>
+    <w:lsdException w:name="Grid Table 2 Accent 3" w:uiPriority="47"/>
+    <w:lsdException w:name="Grid Table 3 Accent 3" w:uiPriority="48"/>
+    <w:lsdException w:name="Grid Table 4 Accent 3" w:uiPriority="49"/>
+    <w:lsdException w:name="Grid Table 5 Dark Accent 3" w:uiPriority="50"/>
+    <w:lsdException w:name="Grid Table 6 Colorful Accent 3" w:uiPriority="51"/>
+    <w:lsdException w:name="Grid Table 7 Colorful Accent 3" w:uiPriority="52"/>
+    <w:lsdException w:name="Grid Table 1 Light Accent 4" w:uiPriority="46"/>
+    <w:lsdException w:name="Grid Table 2 Accent 4" w:uiPriority="47"/>
+    <w:lsdException w:name="Grid Table 3 Accent 4" w:uiPriority="48"/>
+    <w:lsdException w:name="Grid Table 4 Accent 4" w:uiPriority="49"/>
+    <w:lsdException w:name="Grid Table 5 Dark Accent 4" w:uiPriority="50"/>
+    <w:lsdException w:name="Grid Table 6 Colorful Accent 4" w:uiPriority="51"/>
+    <w:lsdException w:name="Grid Table 7 Colorful Accent 4" w:uiPriority="52"/>
+    <w:lsdException w:name="Grid Table 1 Light Accent 5" w:uiPriority="46"/>
+    <w:lsdException w:name="Grid Table 2 Accent 5" w:uiPriority="47"/>
+    <w:lsdException w:name="Grid Table 3 Accent 5" w:uiPriority="48"/>
+    <w:lsdException w:name="Grid Table 4 Accent 5" w:uiPriority="49"/>
+    <w:lsdException w:name="Grid Table 5 Dark Accent 5" w:uiPriority="50"/>
+    <w:lsdException w:name="Grid Table 6 Colorful Accent 5" w:uiPriority="51"/>
+    <w:lsdException w:name="Grid Table 7 Colorful Accent 5" w:uiPriority="52"/>
+    <w:lsdException w:name="Grid Table 1 Light Accent 6" w:uiPriority="46"/>
+    <w:lsdException w:name="Grid Table 2 Accent 6" w:uiPriority="47"/>
+    <w:lsdException w:name="Grid Table 3 Accent 6" w:uiPriority="48"/>
+    <w:lsdException w:name="Grid Table 4 Accent 6" w:uiPriority="49"/>
+    <w:lsdException w:name="Grid Table 5 Dark Accent 6" w:uiPriority="50"/>
+    <w:lsdException w:name="Grid Table 6 Colorful Accent 6" w:uiPriority="51"/>
+    <w:lsdException w:name="Grid Table 7 Colorful Accent 6" w:uiPriority="52"/>
+    <w:lsdException w:name="List Table 1 Light" w:uiPriority="46"/>
+    <w:lsdException w:name="List Table 2" w:uiPriority="47"/>
+    <w:lsdException w:name="List Table 3" w:uiPriority="48"/>
+    <w:lsdException w:name="List Table 4" w:uiPriority="49"/>
+    <w:lsdException w:name="List Table 5 Dark" w:uiPriority="50"/>
+    <w:lsdException w:name="List Table 6 Colorful" w:uiPriority="51"/>
+    <w:lsdException w:name="List Table 7 Colorful" w:uiPriority="52"/>
+    <w:lsdException w:name="List Table 1 Light Accent 1" w:uiPriority="46"/>
+    <w:lsdException w:name="List Table 2 Accent 1" w:uiPriority="47"/>
+    <w:lsdException w:name="List Table 3 Accent 1" w:uiPriority="48"/>
+    <w:lsdException w:name="List Table 4 Accent 1" w:uiPriority="49"/>
+    <w:lsdException w:name="List Table 5 Dark Accent 1" w:uiPriority="50"/>
+    <w:lsdException w:name="List Table 6 Colorful Accent 1" w:uiPriority="51"/>
+    <w:lsdException w:name="List Table 7 Colorful Accent 1" w:uiPriority="52"/>
+    <w:lsdException w:name="List Table 1 Light Accent 2" w:uiPriority="46"/>
+    <w:lsdException w:name="List Table 2 Accent 2" w:uiPriority="47"/>
+    <w:lsdException w:name="List Table 3 Accent 2" w:uiPriority="48"/>
+    <w:lsdException w:name="List Table 4 Accent 2" w:uiPriority="49"/>
+    <w:lsdException w:name="List Table 5 Dark Accent 2" w:uiPriority="50"/>
+    <w:lsdException w:name="List Table 6 Colorful Accent 2" w:uiPriority="51"/>
+    <w:lsdException w:name="List Table 7 Colorful Accent 2" w:uiPriority="52"/>
+    <w:lsdException w:name="List Table 1 Light Accent 3" w:uiPriority="46"/>
+    <w:lsdException w:name="List Table 2 Accent 3" w:uiPriority="47"/>
+    <w:lsdException w:name="List Table 3 Accent 3" w:uiPriority="48"/>
+    <w:lsdException w:name="List Table 4 Accent 3" w:uiPriority="49"/>
+    <w:lsdException w:name="List Table 5 Dark Accent 3" w:uiPriority="50"/>
+    <w:lsdException w:name="List Table 6 Colorful Accent 3" w:uiPriority="51"/>
+    <w:lsdException w:name="List Table 7 Colorful Accent 3" w:uiPriority="52"/>
+    <w:lsdException w:name="List Table 1 Light Accent 4" w:uiPriority="46"/>
+    <w:lsdException w:name="List Table 2 Accent 4" w:uiPriority="47"/>
+    <w:lsdException w:name="List Table 3 Accent 4" w:uiPriority="48"/>
+    <w:lsdException w:name="List Table 4 Accent 4" w:uiPriority="49"/>
+    <w:lsdException w:name="List Table 5 Dark Accent 4" w:uiPriority="50"/>
+    <w:lsdException w:name="List Table 6 Colorful Accent 4" w:uiPriority="51"/>
+    <w:lsdException w:name="List Table 7 Colorful Accent 4" w:uiPriority="52"/>
+    <w:lsdException w:name="List Table 1 Light Accent 5" w:uiPriority="46"/>
+    <w:lsdException w:name="List Table 2 Accent 5" w:uiPriority="47"/>
+    <w:lsdException w:name="List Table 3 Accent 5" w:uiPriority="48"/>
+    <w:lsdException w:name="List Table 4 Accent 5" w:uiPriority="49"/>
+    <w:lsdException w:name="List Table 5 Dark Accent 5" w:uiPriority="50"/>
+    <w:lsdException w:name="List Table 6 Colorful Accent 5" w:uiPriority="51"/>
+    <w:lsdException w:name="List Table 7 Colorful Accent 5" w:uiPriority="52"/>
+    <w:lsdException w:name="List Table 1 Light Accent 6" w:uiPriority="46"/>
+    <w:lsdException w:name="List Table 2 Accent 6" w:uiPriority="47"/>
+    <w:lsdException w:name="List Table 3 Accent 6" w:uiPriority="48"/>
+    <w:lsdException w:name="List Table 4 Accent 6" w:uiPriority="49"/>
+    <w:lsdException w:name="List Table 5 Dark Accent 6" w:uiPriority="50"/>
+    <w:lsdException w:name="List Table 6 Colorful Accent 6" w:uiPriority="51"/>
+    <w:lsdException w:name="List Table 7 Colorful Accent 6" w:uiPriority="52"/>
   </w:latentStyles>
   <w:style w:type="paragraph" w:default="1" w:styleId="Standard">
     <w:name w:val="Normal"/>
@@ -1282,7 +2284,6 @@
     <w:uiPriority w:val="99"/>
     <w:semiHidden/>
     <w:unhideWhenUsed/>
-    <w:qFormat/>
     <w:tblPr>
       <w:tblInd w:w="0" w:type="dxa"/>
       <w:tblCellMar>

</xml_diff>